<commit_message>
Anwendung in Komponenten aufgeteilt
</commit_message>
<xml_diff>
--- a/docs/Agenda-Workshop-Okt-2017-Agenda.docx
+++ b/docs/Agenda-Workshop-Okt-2017-Agenda.docx
@@ -304,19 +304,394 @@
         <w:t xml:space="preserve"> in die Kommandozeile ein</w:t>
       </w:r>
     </w:p>
+    <w:p>
+      <w:pPr>
+        <w:pStyle w:val="berschrift1"/>
+      </w:pPr>
+    </w:p>
+    <w:p>
+      <w:pPr>
+        <w:pStyle w:val="berschrift1"/>
+      </w:pPr>
+      <w:r>
+        <w:t>Agenda</w:t>
+      </w:r>
+      <w:r>
+        <w:t xml:space="preserve"> des Workshops</w:t>
+      </w:r>
+      <w:r>
+        <w:t xml:space="preserve"> - Zeiten</w:t>
+      </w:r>
+    </w:p>
+    <w:p>
+      <w:pPr>
+        <w:pStyle w:val="berschrift2"/>
+      </w:pPr>
+    </w:p>
+    <w:p>
+      <w:pPr>
+        <w:pStyle w:val="berschrift2"/>
+      </w:pPr>
+      <w:r>
+        <w:t xml:space="preserve">Einleitung DATEV </w:t>
+      </w:r>
+      <w:r>
+        <w:t xml:space="preserve">(ca. </w:t>
+      </w:r>
+      <w:r>
+        <w:t>15</w:t>
+      </w:r>
+      <w:r>
+        <w:t>min)</w:t>
+      </w:r>
+      <w:r>
+        <w:t xml:space="preserve"> </w:t>
+      </w:r>
+      <w:r>
+        <w:tab/>
+      </w:r>
+      <w:r>
+        <w:tab/>
+      </w:r>
+      <w:r>
+        <w:tab/>
+      </w:r>
+      <w:r>
+        <w:sym w:font="Wingdings" w:char="F0E0"/>
+      </w:r>
+      <w:r>
+        <w:t xml:space="preserve"> 14:15 – 14:30</w:t>
+      </w:r>
+    </w:p>
+    <w:p>
+      <w:pPr>
+        <w:pStyle w:val="berschrift2"/>
+      </w:pPr>
+      <w:r>
+        <w:t xml:space="preserve">Angular </w:t>
+      </w:r>
+      <w:r>
+        <w:t xml:space="preserve">(ca. </w:t>
+      </w:r>
+      <w:r>
+        <w:t>20</w:t>
+      </w:r>
+      <w:r>
+        <w:t>min)</w:t>
+      </w:r>
+      <w:r>
+        <w:t xml:space="preserve"> </w:t>
+      </w:r>
+      <w:r>
+        <w:tab/>
+      </w:r>
+      <w:r>
+        <w:tab/>
+      </w:r>
+      <w:r>
+        <w:tab/>
+      </w:r>
+      <w:r>
+        <w:tab/>
+      </w:r>
+      <w:r>
+        <w:sym w:font="Wingdings" w:char="F0E0"/>
+      </w:r>
+      <w:r>
+        <w:t xml:space="preserve"> 14:30 – 14:50</w:t>
+      </w:r>
+    </w:p>
+    <w:p>
+      <w:pPr>
+        <w:pStyle w:val="berschrift2"/>
+      </w:pPr>
+      <w:r>
+        <w:t>SPA mit angular-cli erst</w:t>
+      </w:r>
+      <w:r>
+        <w:t>e</w:t>
+      </w:r>
+      <w:r>
+        <w:t>llen</w:t>
+      </w:r>
+      <w:r>
+        <w:t xml:space="preserve"> </w:t>
+      </w:r>
+      <w:r>
+        <w:t xml:space="preserve">(ca. </w:t>
+      </w:r>
+      <w:r>
+        <w:t>30</w:t>
+      </w:r>
+      <w:r>
+        <w:t>min)</w:t>
+      </w:r>
+      <w:r>
+        <w:tab/>
+      </w:r>
+      <w:r>
+        <w:sym w:font="Wingdings" w:char="F0E0"/>
+      </w:r>
+      <w:r>
+        <w:t xml:space="preserve"> 14:50 – 15:20</w:t>
+      </w:r>
+    </w:p>
+    <w:p>
+      <w:pPr>
+        <w:pStyle w:val="berschrift2"/>
+      </w:pPr>
+      <w:r>
+        <w:t xml:space="preserve">Komponenten </w:t>
+      </w:r>
+      <w:r>
+        <w:t xml:space="preserve">(ca. </w:t>
+      </w:r>
+      <w:r>
+        <w:t>40</w:t>
+      </w:r>
+      <w:r>
+        <w:t>min)</w:t>
+      </w:r>
+      <w:r>
+        <w:tab/>
+      </w:r>
+      <w:r>
+        <w:tab/>
+      </w:r>
+      <w:r>
+        <w:tab/>
+      </w:r>
+      <w:r>
+        <w:sym w:font="Wingdings" w:char="F0E0"/>
+      </w:r>
+      <w:r>
+        <w:t xml:space="preserve"> 15:20 – 16:00</w:t>
+      </w:r>
+    </w:p>
+    <w:p>
+      <w:pPr>
+        <w:pStyle w:val="berschrift2"/>
+      </w:pPr>
+    </w:p>
+    <w:p>
+      <w:pPr>
+        <w:pStyle w:val="berschrift2"/>
+      </w:pPr>
+      <w:r>
+        <w:t>PAUSE (15 min)</w:t>
+      </w:r>
+      <w:r>
+        <w:tab/>
+      </w:r>
+      <w:r>
+        <w:tab/>
+      </w:r>
+      <w:r>
+        <w:tab/>
+      </w:r>
+      <w:r>
+        <w:tab/>
+      </w:r>
+      <w:r>
+        <w:tab/>
+      </w:r>
+      <w:r>
+        <w:sym w:font="Wingdings" w:char="F0E0"/>
+      </w:r>
+      <w:r>
+        <w:t xml:space="preserve"> 16:00 – 16:15</w:t>
+      </w:r>
+    </w:p>
     <w:p/>
     <w:p>
       <w:pPr>
+        <w:pStyle w:val="berschrift2"/>
+        <w:rPr>
+          <w:lang w:val="en-US"/>
+        </w:rPr>
+      </w:pPr>
+      <w:proofErr w:type="spellStart"/>
+      <w:r>
+        <w:rPr>
+          <w:lang w:val="en-US"/>
+        </w:rPr>
+        <w:t>Einleitung</w:t>
+      </w:r>
+      <w:proofErr w:type="spellEnd"/>
+      <w:r>
+        <w:rPr>
+          <w:lang w:val="en-US"/>
+        </w:rPr>
+        <w:t xml:space="preserve"> Forms (ca. 15min)</w:t>
+      </w:r>
+      <w:r>
+        <w:rPr>
+          <w:lang w:val="en-US"/>
+        </w:rPr>
+        <w:tab/>
+      </w:r>
+      <w:r>
+        <w:rPr>
+          <w:lang w:val="en-US"/>
+        </w:rPr>
+        <w:tab/>
+      </w:r>
+      <w:r>
+        <w:rPr>
+          <w:lang w:val="en-US"/>
+        </w:rPr>
+        <w:tab/>
+      </w:r>
+      <w:r>
+        <w:sym w:font="Wingdings" w:char="F0E0"/>
+      </w:r>
+      <w:r>
+        <w:rPr>
+          <w:lang w:val="en-US"/>
+        </w:rPr>
+        <w:t xml:space="preserve"> </w:t>
+      </w:r>
+      <w:r>
+        <w:rPr>
+          <w:lang w:val="en-US"/>
+        </w:rPr>
+        <w:t>16:15 – 16:30</w:t>
+      </w:r>
+    </w:p>
+    <w:p>
+      <w:pPr>
+        <w:pStyle w:val="berschrift2"/>
+        <w:rPr>
+          <w:lang w:val="en-US"/>
+        </w:rPr>
+      </w:pPr>
+      <w:r>
+        <w:rPr>
+          <w:lang w:val="en-US"/>
+        </w:rPr>
+        <w:t>Template-Driven Forms (ca. 45min)</w:t>
+      </w:r>
+      <w:r>
+        <w:rPr>
+          <w:lang w:val="en-US"/>
+        </w:rPr>
+        <w:tab/>
+      </w:r>
+      <w:r>
+        <w:rPr>
+          <w:lang w:val="en-US"/>
+        </w:rPr>
+        <w:tab/>
+      </w:r>
+      <w:r>
+        <w:sym w:font="Wingdings" w:char="F0E0"/>
+      </w:r>
+      <w:r>
+        <w:rPr>
+          <w:lang w:val="en-US"/>
+        </w:rPr>
+        <w:t xml:space="preserve"> 16:30 – 17:15</w:t>
+      </w:r>
+    </w:p>
+    <w:p>
+      <w:pPr>
+        <w:pStyle w:val="berschrift2"/>
+        <w:rPr>
+          <w:lang w:val="en-US"/>
+        </w:rPr>
+      </w:pPr>
+      <w:r>
+        <w:rPr>
+          <w:lang w:val="en-US"/>
+        </w:rPr>
+        <w:t>Services (ca. 30min)</w:t>
+      </w:r>
+      <w:r>
+        <w:rPr>
+          <w:lang w:val="en-US"/>
+        </w:rPr>
+        <w:tab/>
+      </w:r>
+      <w:r>
+        <w:rPr>
+          <w:lang w:val="en-US"/>
+        </w:rPr>
+        <w:tab/>
+      </w:r>
+      <w:r>
+        <w:rPr>
+          <w:lang w:val="en-US"/>
+        </w:rPr>
+        <w:tab/>
+      </w:r>
+      <w:r>
+        <w:rPr>
+          <w:lang w:val="en-US"/>
+        </w:rPr>
+        <w:tab/>
+      </w:r>
+      <w:r>
+        <w:sym w:font="Wingdings" w:char="F0E0"/>
+      </w:r>
+      <w:r>
+        <w:rPr>
+          <w:lang w:val="en-US"/>
+        </w:rPr>
+        <w:t xml:space="preserve"> 17:15 – 17:45 </w:t>
+      </w:r>
+    </w:p>
+    <w:p>
+      <w:pPr>
+        <w:pStyle w:val="berschrift2"/>
+      </w:pPr>
+      <w:r>
+        <w:t>Routing (optional</w:t>
+      </w:r>
+      <w:r>
+        <w:t>er Block</w:t>
+      </w:r>
+      <w:r>
+        <w:t xml:space="preserve">, ca. </w:t>
+      </w:r>
+      <w:r>
+        <w:t>30min</w:t>
+      </w:r>
+      <w:r>
+        <w:t>)</w:t>
+      </w:r>
+      <w:r>
+        <w:tab/>
+      </w:r>
+      <w:r>
+        <w:tab/>
+      </w:r>
+      <w:r>
+        <w:sym w:font="Wingdings" w:char="F0E0"/>
+      </w:r>
+      <w:r>
+        <w:t xml:space="preserve"> 17:45 – 18:15</w:t>
+      </w:r>
+    </w:p>
+    <w:p/>
+    <w:p>
+      <w:pPr>
         <w:pStyle w:val="berschrift1"/>
       </w:pPr>
       <w:r>
+        <w:lastRenderedPageBreak/>
         <w:t>Agenda</w:t>
       </w:r>
       <w:r>
         <w:t xml:space="preserve"> des Workshops</w:t>
       </w:r>
-    </w:p>
-    <w:p/>
+      <w:r>
+        <w:t xml:space="preserve"> - Inhalte</w:t>
+      </w:r>
+    </w:p>
+    <w:p>
+      <w:bookmarkStart w:id="0" w:name="_GoBack"/>
+      <w:bookmarkEnd w:id="0"/>
+    </w:p>
     <w:p>
       <w:pPr>
         <w:pStyle w:val="berschrift2"/>
@@ -525,7 +900,6 @@
         <w:pStyle w:val="berschrift2"/>
       </w:pPr>
       <w:r>
-        <w:lastRenderedPageBreak/>
         <w:t>Komponenten</w:t>
       </w:r>
       <w:r>
@@ -591,19 +965,16 @@
         <w:pStyle w:val="berschrift2"/>
       </w:pPr>
       <w:r>
-        <w:t>Services</w:t>
-      </w:r>
-      <w:r>
-        <w:t xml:space="preserve"> </w:t>
+        <w:t xml:space="preserve">Einleitung Forms </w:t>
       </w:r>
       <w:r>
         <w:t xml:space="preserve">(ca. </w:t>
       </w:r>
       <w:r>
-        <w:t>30</w:t>
-      </w:r>
-      <w:r>
-        <w:t>min)</w:t>
+        <w:t>1</w:t>
+      </w:r>
+      <w:r>
+        <w:t>5min)</w:t>
       </w:r>
     </w:p>
     <w:p>
@@ -615,7 +986,7 @@
         </w:numPr>
       </w:pPr>
       <w:r>
-        <w:t>Was ist das?</w:t>
+        <w:t>Formulargetriebene SPAs</w:t>
       </w:r>
     </w:p>
     <w:p>
@@ -627,47 +998,7 @@
         </w:numPr>
       </w:pPr>
       <w:r>
-        <w:t xml:space="preserve">Live </w:t>
-      </w:r>
-      <w:proofErr w:type="spellStart"/>
-      <w:r>
-        <w:t>Coding</w:t>
-      </w:r>
-      <w:proofErr w:type="spellEnd"/>
-      <w:r>
-        <w:t>: Neue</w:t>
-      </w:r>
-      <w:r>
-        <w:t>n</w:t>
-      </w:r>
-      <w:r>
-        <w:t xml:space="preserve"> </w:t>
-      </w:r>
-      <w:r>
-        <w:t>Service</w:t>
-      </w:r>
-      <w:r>
-        <w:t xml:space="preserve"> </w:t>
-      </w:r>
-      <w:r>
-        <w:t>erstellen</w:t>
-      </w:r>
-    </w:p>
-    <w:p>
-      <w:pPr>
-        <w:pStyle w:val="berschrift2"/>
-      </w:pPr>
-      <w:r>
-        <w:t xml:space="preserve">Einleitung Forms </w:t>
-      </w:r>
-      <w:r>
-        <w:t xml:space="preserve">(ca. </w:t>
-      </w:r>
-      <w:r>
-        <w:t>1</w:t>
-      </w:r>
-      <w:r>
-        <w:t>5min)</w:t>
+        <w:t>Formularrealisierung in Angular</w:t>
       </w:r>
     </w:p>
     <w:p>
@@ -679,7 +1010,27 @@
         </w:numPr>
       </w:pPr>
       <w:r>
-        <w:t>Formulargetriebene SPAs</w:t>
+        <w:t>Datenbindung</w:t>
+      </w:r>
+    </w:p>
+    <w:p>
+      <w:pPr>
+        <w:pStyle w:val="berschrift2"/>
+        <w:rPr>
+          <w:lang w:val="en-US"/>
+        </w:rPr>
+      </w:pPr>
+      <w:r>
+        <w:rPr>
+          <w:lang w:val="en-US"/>
+        </w:rPr>
+        <w:t>Template-Driven Forms</w:t>
+      </w:r>
+      <w:r>
+        <w:rPr>
+          <w:lang w:val="en-US"/>
+        </w:rPr>
+        <w:t xml:space="preserve"> (ca. 45min)</w:t>
       </w:r>
     </w:p>
     <w:p>
@@ -689,9 +1040,23 @@
           <w:ilvl w:val="0"/>
           <w:numId w:val="1"/>
         </w:numPr>
-      </w:pPr>
-      <w:r>
-        <w:t>Formularrealisierung in Angular</w:t>
+        <w:rPr>
+          <w:lang w:val="en-US"/>
+        </w:rPr>
+      </w:pPr>
+      <w:proofErr w:type="spellStart"/>
+      <w:r>
+        <w:rPr>
+          <w:lang w:val="en-US"/>
+        </w:rPr>
+        <w:t>TwoWay</w:t>
+      </w:r>
+      <w:proofErr w:type="spellEnd"/>
+      <w:r>
+        <w:rPr>
+          <w:lang w:val="en-US"/>
+        </w:rPr>
+        <w:t>-Binding</w:t>
       </w:r>
     </w:p>
     <w:p>
@@ -701,29 +1066,23 @@
           <w:ilvl w:val="0"/>
           <w:numId w:val="1"/>
         </w:numPr>
-      </w:pPr>
-      <w:r>
-        <w:t>Datenbindung</w:t>
-      </w:r>
-    </w:p>
-    <w:p>
-      <w:pPr>
-        <w:pStyle w:val="berschrift2"/>
-        <w:rPr>
-          <w:lang w:val="en-US"/>
-        </w:rPr>
-      </w:pPr>
-      <w:r>
-        <w:rPr>
-          <w:lang w:val="en-US"/>
-        </w:rPr>
-        <w:t>Template-Driven Forms</w:t>
-      </w:r>
-      <w:r>
-        <w:rPr>
-          <w:lang w:val="en-US"/>
-        </w:rPr>
-        <w:t xml:space="preserve"> (ca. 45min)</w:t>
+        <w:rPr>
+          <w:lang w:val="en-US"/>
+        </w:rPr>
+      </w:pPr>
+      <w:proofErr w:type="spellStart"/>
+      <w:r>
+        <w:rPr>
+          <w:lang w:val="en-US"/>
+        </w:rPr>
+        <w:t>Deklarativer</w:t>
+      </w:r>
+      <w:proofErr w:type="spellEnd"/>
+      <w:r>
+        <w:rPr>
+          <w:lang w:val="en-US"/>
+        </w:rPr>
+        <w:t xml:space="preserve"> Ansatz</w:t>
       </w:r>
     </w:p>
     <w:p>
@@ -737,19 +1096,34 @@
           <w:lang w:val="en-US"/>
         </w:rPr>
       </w:pPr>
-      <w:proofErr w:type="spellStart"/>
-      <w:r>
-        <w:rPr>
-          <w:lang w:val="en-US"/>
-        </w:rPr>
-        <w:t>TwoWay</w:t>
-      </w:r>
-      <w:proofErr w:type="spellEnd"/>
-      <w:r>
-        <w:rPr>
-          <w:lang w:val="en-US"/>
-        </w:rPr>
-        <w:t>-Binding</w:t>
+      <w:r>
+        <w:t xml:space="preserve">Live </w:t>
+      </w:r>
+      <w:r>
+        <w:t>Coding</w:t>
+      </w:r>
+      <w:r>
+        <w:t>:</w:t>
+      </w:r>
+      <w:r>
+        <w:t xml:space="preserve"> Formular erstellen</w:t>
+      </w:r>
+    </w:p>
+    <w:p>
+      <w:pPr>
+        <w:pStyle w:val="berschrift2"/>
+      </w:pPr>
+      <w:r>
+        <w:t xml:space="preserve">Services </w:t>
+      </w:r>
+      <w:r>
+        <w:t xml:space="preserve">(ca. </w:t>
+      </w:r>
+      <w:r>
+        <w:t>30</w:t>
+      </w:r>
+      <w:r>
+        <w:t>min)</w:t>
       </w:r>
     </w:p>
     <w:p>
@@ -759,23 +1133,9 @@
           <w:ilvl w:val="0"/>
           <w:numId w:val="1"/>
         </w:numPr>
-        <w:rPr>
-          <w:lang w:val="en-US"/>
-        </w:rPr>
-      </w:pPr>
-      <w:proofErr w:type="spellStart"/>
-      <w:r>
-        <w:rPr>
-          <w:lang w:val="en-US"/>
-        </w:rPr>
-        <w:t>Deklarativer</w:t>
-      </w:r>
-      <w:proofErr w:type="spellEnd"/>
-      <w:r>
-        <w:rPr>
-          <w:lang w:val="en-US"/>
-        </w:rPr>
-        <w:t xml:space="preserve"> Ansatz</w:t>
+      </w:pPr>
+      <w:r>
+        <w:t>Was ist das?</w:t>
       </w:r>
     </w:p>
     <w:p>
@@ -785,21 +1145,20 @@
           <w:ilvl w:val="0"/>
           <w:numId w:val="1"/>
         </w:numPr>
-        <w:rPr>
-          <w:lang w:val="en-US"/>
-        </w:rPr>
       </w:pPr>
       <w:r>
         <w:t xml:space="preserve">Live </w:t>
       </w:r>
+      <w:proofErr w:type="spellStart"/>
       <w:r>
         <w:t>Coding</w:t>
       </w:r>
-      <w:r>
-        <w:t>:</w:t>
-      </w:r>
-      <w:r>
-        <w:t xml:space="preserve"> Formular erstellen</w:t>
+      <w:proofErr w:type="spellEnd"/>
+      <w:r>
+        <w:t xml:space="preserve">: Neuen Service </w:t>
+      </w:r>
+      <w:r>
+        <w:t>erstellen</w:t>
       </w:r>
     </w:p>
     <w:p>
@@ -810,12 +1169,7 @@
         <w:t>Routing (optional</w:t>
       </w:r>
       <w:r>
-        <w:t>e</w:t>
-      </w:r>
-      <w:bookmarkStart w:id="0" w:name="_GoBack"/>
-      <w:bookmarkEnd w:id="0"/>
-      <w:r>
-        <w:t>r Block</w:t>
+        <w:t>er Block</w:t>
       </w:r>
       <w:r>
         <w:t xml:space="preserve">, ca. </w:t>

</xml_diff>